<commit_message>
Update `.zip` file to be submitted to Moodle
</commit_message>
<xml_diff>
--- a/Report.docx
+++ b/Report.docx
@@ -509,7 +509,7 @@
                               </w:tabs>
                             </w:pPr>
                             <w:r>
-                              <w:t>22126058</w:t>
+                              <w:t>21126058</w:t>
                             </w:r>
                             <w:r>
                               <w:tab/>
@@ -672,7 +672,7 @@
                         </w:tabs>
                       </w:pPr>
                       <w:r>
-                        <w:t>22126058</w:t>
+                        <w:t>21126058</w:t>
                       </w:r>
                       <w:r>
                         <w:tab/>
@@ -17598,7 +17598,7 @@
         <v:path o:extrusionok="f" gradientshapeok="t" o:connecttype="rect"/>
         <o:lock v:ext="edit" aspectratio="t"/>
       </v:shapetype>
-      <v:shape id="_x0000_i1029" type="#_x0000_t75" style="width:10.9pt;height:10.9pt" o:bullet="t">
+      <v:shape id="_x0000_i1032" type="#_x0000_t75" style="width:11.1pt;height:11.1pt" o:bullet="t">
         <v:imagedata r:id="rId1" o:title="msoD049"/>
       </v:shape>
     </w:pict>

</xml_diff>